<commit_message>
Cleanup assets and docs
</commit_message>
<xml_diff>
--- a/References.docx
+++ b/References.docx
@@ -184,8 +184,17 @@
         </w:rPr>
         <w:t xml:space="preserve"> - </w:t>
       </w:r>
-      <w:bookmarkStart w:id="0" w:name="_GoBack"/>
-      <w:bookmarkEnd w:id="0"/>
+      <w:hyperlink r:id="rId7" w:history="1">
+        <w:r>
+          <w:rPr>
+            <w:rStyle w:val="Hyperlink"/>
+            <w:rFonts w:asciiTheme="majorHAnsi" w:hAnsiTheme="majorHAnsi" w:cstheme="majorHAnsi"/>
+            <w:sz w:val="28"/>
+            <w:szCs w:val="28"/>
+          </w:rPr>
+          <w:t>https://craftpix.net</w:t>
+        </w:r>
+      </w:hyperlink>
     </w:p>
     <w:p>
       <w:pPr>
@@ -244,7 +253,7 @@
         </w:rPr>
         <w:t xml:space="preserve"> – </w:t>
       </w:r>
-      <w:hyperlink r:id="rId7" w:history="1">
+      <w:hyperlink r:id="rId8" w:history="1">
         <w:r>
           <w:rPr>
             <w:rStyle w:val="Hyperlink"/>
@@ -284,7 +293,31 @@
           <w:sz w:val="28"/>
           <w:szCs w:val="28"/>
         </w:rPr>
-        <w:t xml:space="preserve"> - </w:t>
+        <w:t xml:space="preserve"> </w:t>
+      </w:r>
+      <w:r>
+        <w:rPr>
+          <w:rFonts w:asciiTheme="majorHAnsi" w:hAnsiTheme="majorHAnsi" w:cstheme="majorHAnsi"/>
+          <w:sz w:val="28"/>
+          <w:szCs w:val="28"/>
+        </w:rPr>
+        <w:t>–</w:t>
+      </w:r>
+      <w:r>
+        <w:rPr>
+          <w:rFonts w:asciiTheme="majorHAnsi" w:hAnsiTheme="majorHAnsi" w:cstheme="majorHAnsi"/>
+          <w:sz w:val="28"/>
+          <w:szCs w:val="28"/>
+        </w:rPr>
+        <w:t xml:space="preserve"> </w:t>
+      </w:r>
+      <w:r>
+        <w:rPr>
+          <w:rFonts w:asciiTheme="majorHAnsi" w:hAnsiTheme="majorHAnsi" w:cstheme="majorHAnsi"/>
+          <w:sz w:val="28"/>
+          <w:szCs w:val="28"/>
+        </w:rPr>
+        <w:t>Asset Store – 2D Jungle Collection – Free by SKIPAN</w:t>
       </w:r>
     </w:p>
     <w:p>
@@ -317,7 +350,7 @@
         </w:rPr>
         <w:t xml:space="preserve"> - </w:t>
       </w:r>
-      <w:hyperlink r:id="rId8" w:history="1">
+      <w:hyperlink r:id="rId9" w:history="1">
         <w:r>
           <w:rPr>
             <w:rStyle w:val="Hyperlink"/>
@@ -361,7 +394,7 @@
         </w:rPr>
         <w:t xml:space="preserve"> - </w:t>
       </w:r>
-      <w:hyperlink r:id="rId9" w:history="1">
+      <w:hyperlink r:id="rId10" w:history="1">
         <w:r>
           <w:rPr>
             <w:rStyle w:val="Hyperlink"/>
@@ -430,6 +463,24 @@
         </w:rPr>
         <w:t xml:space="preserve"> – </w:t>
       </w:r>
+      <w:r>
+        <w:rPr>
+          <w:rFonts w:asciiTheme="majorHAnsi" w:hAnsiTheme="majorHAnsi" w:cstheme="majorHAnsi"/>
+          <w:sz w:val="28"/>
+          <w:szCs w:val="28"/>
+        </w:rPr>
+        <w:t xml:space="preserve">Asset Store – Free Parallax Desert Background by </w:t>
+      </w:r>
+      <w:proofErr w:type="spellStart"/>
+      <w:r>
+        <w:rPr>
+          <w:rFonts w:asciiTheme="majorHAnsi" w:hAnsiTheme="majorHAnsi" w:cstheme="majorHAnsi"/>
+          <w:sz w:val="28"/>
+          <w:szCs w:val="28"/>
+        </w:rPr>
+        <w:t>Cryptogene</w:t>
+      </w:r>
+      <w:proofErr w:type="spellEnd"/>
     </w:p>
     <w:p>
       <w:pPr>
@@ -470,8 +521,34 @@
           <w:sz w:val="28"/>
           <w:szCs w:val="28"/>
         </w:rPr>
-        <w:t xml:space="preserve"> - </w:t>
-      </w:r>
+        <w:t xml:space="preserve"> </w:t>
+      </w:r>
+      <w:r>
+        <w:rPr>
+          <w:rFonts w:asciiTheme="majorHAnsi" w:hAnsiTheme="majorHAnsi" w:cstheme="majorHAnsi"/>
+          <w:sz w:val="28"/>
+          <w:szCs w:val="28"/>
+        </w:rPr>
+        <w:t>–</w:t>
+      </w:r>
+      <w:r>
+        <w:rPr>
+          <w:rFonts w:asciiTheme="majorHAnsi" w:hAnsiTheme="majorHAnsi" w:cstheme="majorHAnsi"/>
+          <w:sz w:val="28"/>
+          <w:szCs w:val="28"/>
+        </w:rPr>
+        <w:t xml:space="preserve"> </w:t>
+      </w:r>
+      <w:r>
+        <w:rPr>
+          <w:rFonts w:asciiTheme="majorHAnsi" w:hAnsiTheme="majorHAnsi" w:cstheme="majorHAnsi"/>
+          <w:sz w:val="28"/>
+          <w:szCs w:val="28"/>
+        </w:rPr>
+        <w:t>Asset Store - Desert Sandbox LITE by Aquarius Max</w:t>
+      </w:r>
+      <w:bookmarkStart w:id="0" w:name="_GoBack"/>
+      <w:bookmarkEnd w:id="0"/>
     </w:p>
     <w:p>
       <w:pPr>
@@ -503,7 +580,7 @@
         </w:rPr>
         <w:t xml:space="preserve"> – </w:t>
       </w:r>
-      <w:hyperlink r:id="rId10" w:history="1">
+      <w:hyperlink r:id="rId11" w:history="1">
         <w:r>
           <w:rPr>
             <w:rStyle w:val="Hyperlink"/>
@@ -548,7 +625,7 @@
         </w:rPr>
         <w:t xml:space="preserve"> - </w:t>
       </w:r>
-      <w:hyperlink r:id="rId11" w:history="1">
+      <w:hyperlink r:id="rId12" w:history="1">
         <w:r>
           <w:rPr>
             <w:rStyle w:val="Hyperlink"/>
@@ -933,6 +1010,7 @@
     <w:lsdException w:name="HTML Sample" w:semiHidden="1" w:unhideWhenUsed="1"/>
     <w:lsdException w:name="HTML Typewriter" w:semiHidden="1" w:unhideWhenUsed="1"/>
     <w:lsdException w:name="HTML Variable" w:semiHidden="1" w:unhideWhenUsed="1"/>
+    <w:lsdException w:name="Normal Table" w:semiHidden="1" w:unhideWhenUsed="1"/>
     <w:lsdException w:name="annotation subject" w:semiHidden="1" w:unhideWhenUsed="1"/>
     <w:lsdException w:name="No List" w:semiHidden="1" w:unhideWhenUsed="1"/>
     <w:lsdException w:name="Outline List 1" w:semiHidden="1" w:unhideWhenUsed="1"/>
@@ -979,8 +1057,10 @@
     <w:lsdException w:name="Table Subtle 2" w:semiHidden="1" w:unhideWhenUsed="1"/>
     <w:lsdException w:name="Table Web 1" w:semiHidden="1" w:unhideWhenUsed="1"/>
     <w:lsdException w:name="Table Web 2" w:semiHidden="1" w:unhideWhenUsed="1"/>
+    <w:lsdException w:name="Table Web 3" w:semiHidden="1" w:unhideWhenUsed="1"/>
     <w:lsdException w:name="Balloon Text" w:semiHidden="1" w:unhideWhenUsed="1"/>
     <w:lsdException w:name="Table Grid" w:uiPriority="39"/>
+    <w:lsdException w:name="Table Theme" w:semiHidden="1" w:unhideWhenUsed="1"/>
     <w:lsdException w:name="Placeholder Text" w:semiHidden="1"/>
     <w:lsdException w:name="No Spacing" w:uiPriority="1" w:qFormat="1"/>
     <w:lsdException w:name="Light Shading" w:uiPriority="60"/>

</xml_diff>